<commit_message>
Frontend and backend connected, file is being modified correctly
</commit_message>
<xml_diff>
--- a/flask-server/uploads/document.docx
+++ b/flask-server/uploads/document.docx
@@ -3,28 +3,985 @@
 <w:document xmlns:wpc="http://schemas.microsoft.com/office/word/2010/wordprocessingCanvas" xmlns:cx="http://schemas.microsoft.com/office/drawing/2014/chartex" xmlns:cx1="http://schemas.microsoft.com/office/drawing/2015/9/8/chartex" xmlns:cx2="http://schemas.microsoft.com/office/drawing/2015/10/21/chartex" xmlns:cx3="http://schemas.microsoft.com/office/drawing/2016/5/9/chartex" xmlns:cx4="http://schemas.microsoft.com/office/drawing/2016/5/10/chartex" xmlns:cx5="http://schemas.microsoft.com/office/drawing/2016/5/11/chartex" xmlns:cx6="http://schemas.microsoft.com/office/drawing/2016/5/12/chartex" xmlns:cx7="http://schemas.microsoft.com/office/drawing/2016/5/13/chartex" xmlns:cx8="http://schemas.microsoft.com/office/drawing/2016/5/14/chartex" xmlns:mc="http://schemas.openxmlformats.org/markup-compatibility/2006" xmlns:aink="http://schemas.microsoft.com/office/drawing/2016/ink" xmlns:am3d="http://schemas.microsoft.com/office/drawing/2017/model3d" xmlns:o="urn:schemas-microsoft-com:office:office" xmlns:oel="http://schemas.microsoft.com/office/2019/extlst" xmlns:r="http://schemas.openxmlformats.org/officeDocument/2006/relationships" xmlns:m="http://schemas.openxmlformats.org/officeDocument/2006/math" xmlns:v="urn:schemas-microsoft-com:vml" xmlns:wp14="http://schemas.microsoft.com/office/word/2010/wordprocessingDrawing" xmlns:wp="http://schemas.openxmlformats.org/drawingml/2006/wordprocessingDrawing" xmlns:w10="urn:schemas-microsoft-com:office:word" xmlns:w="http://schemas.openxmlformats.org/wordprocessingml/2006/main" xmlns:w14="http://schemas.microsoft.com/office/word/2010/wordml" xmlns:w15="http://schemas.microsoft.com/office/word/2012/wordml" xmlns:w16cex="http://schemas.microsoft.com/office/word/2018/wordml/cex" xmlns:w16cid="http://schemas.microsoft.com/office/word/2016/wordml/cid" xmlns:w16="http://schemas.microsoft.com/office/word/2018/wordml" xmlns:w16sdtdh="http://schemas.microsoft.com/office/word/2020/wordml/sdtdatahash" xmlns:w16se="http://schemas.microsoft.com/office/word/2015/wordml/symex" xmlns:wpg="http://schemas.microsoft.com/office/word/2010/wordprocessingGroup" xmlns:wpi="http://schemas.microsoft.com/office/word/2010/wordprocessingInk" xmlns:wne="http://schemas.microsoft.com/office/word/2006/wordml" xmlns:wps="http://schemas.microsoft.com/office/word/2010/wordprocessingShape" mc:Ignorable="w14 w15 w16se w16cid w16 w16cex w16sdtdh wp14">
   <w:body>
     <w:p>
-      <w:r>
-        <w:t xml:space="preserve">Hello my name is </w:t>
+      <w:pPr>
+        <w:pStyle w:val="Heading1"/>
+        <w:ind w:left="0" w:firstLine="0"/>
+      </w:pPr>
+      <w:r>
+        <w:t>EDUCATION</w:t>
+      </w:r>
+    </w:p>
+    <w:p>
+      <w:pPr>
+        <w:spacing w:after="140" w:line="259" w:lineRule="auto"/>
+        <w:ind w:left="0" w:firstLine="0"/>
+        <w:jc w:val="left"/>
+      </w:pPr>
+      <w:r>
+        <w:rPr>
+          <w:rFonts w:ascii="Calibri" w:eastAsia="Calibri" w:hAnsi="Calibri" w:cs="Calibri"/>
+          <w:noProof/>
+        </w:rPr>
+        <mc:AlternateContent>
+          <mc:Choice Requires="wpg">
+            <w:drawing>
+              <wp:inline distT="0" distB="0" distL="0" distR="0" wp14:anchorId="08926400" wp14:editId="731315B6">
+                <wp:extent cx="7223760" cy="5055"/>
+                <wp:effectExtent l="0" t="0" r="0" b="0"/>
+                <wp:docPr id="1008" name="Group 1008"/>
+                <wp:cNvGraphicFramePr/>
+                <a:graphic xmlns:a="http://schemas.openxmlformats.org/drawingml/2006/main">
+                  <a:graphicData uri="http://schemas.microsoft.com/office/word/2010/wordprocessingGroup">
+                    <wpg:wgp>
+                      <wpg:cNvGrpSpPr/>
+                      <wpg:grpSpPr>
+                        <a:xfrm>
+                          <a:off x="0" y="0"/>
+                          <a:ext cx="7223760" cy="5055"/>
+                          <a:chOff x="0" y="0"/>
+                          <a:chExt cx="7223760" cy="5055"/>
+                        </a:xfrm>
+                      </wpg:grpSpPr>
+                      <wps:wsp>
+                        <wps:cNvPr id="16" name="Shape 16"/>
+                        <wps:cNvSpPr/>
+                        <wps:spPr>
+                          <a:xfrm>
+                            <a:off x="0" y="0"/>
+                            <a:ext cx="7223760" cy="0"/>
+                          </a:xfrm>
+                          <a:custGeom>
+                            <a:avLst/>
+                            <a:gdLst/>
+                            <a:ahLst/>
+                            <a:cxnLst/>
+                            <a:rect l="0" t="0" r="0" b="0"/>
+                            <a:pathLst>
+                              <a:path w="7223760">
+                                <a:moveTo>
+                                  <a:pt x="0" y="0"/>
+                                </a:moveTo>
+                                <a:lnTo>
+                                  <a:pt x="7223760" y="0"/>
+                                </a:lnTo>
+                              </a:path>
+                            </a:pathLst>
+                          </a:custGeom>
+                          <a:ln w="5055" cap="flat">
+                            <a:miter lim="127000"/>
+                          </a:ln>
+                        </wps:spPr>
+                        <wps:style>
+                          <a:lnRef idx="1">
+                            <a:srgbClr val="000000"/>
+                          </a:lnRef>
+                          <a:fillRef idx="0">
+                            <a:srgbClr val="000000">
+                              <a:alpha val="0"/>
+                            </a:srgbClr>
+                          </a:fillRef>
+                          <a:effectRef idx="0">
+                            <a:scrgbClr r="0" g="0" b="0"/>
+                          </a:effectRef>
+                          <a:fontRef idx="none"/>
+                        </wps:style>
+                        <wps:bodyPr/>
+                      </wps:wsp>
+                    </wpg:wgp>
+                  </a:graphicData>
+                </a:graphic>
+              </wp:inline>
+            </w:drawing>
+          </mc:Choice>
+          <mc:Fallback>
+            <w:pict>
+              <v:group w14:anchorId="4956937F" id="Group 1008" o:spid="_x0000_s1026" style="width:568.8pt;height:.4pt;mso-position-horizontal-relative:char;mso-position-vertical-relative:line" coordsize="72237,50" o:gfxdata="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">
+                <v:shape id="Shape 16" o:spid="_x0000_s1027" style="position:absolute;width:72237;height:0;visibility:visible;mso-wrap-style:square;v-text-anchor:top" coordsize="7223760,0" o:gfxdata="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" path="m,l7223760,e" filled="f" strokeweight=".14042mm">
+                  <v:stroke miterlimit="83231f" joinstyle="miter"/>
+                  <v:path arrowok="t" textboxrect="0,0,7223760,0"/>
+                </v:shape>
+                <w10:anchorlock/>
+              </v:group>
+            </w:pict>
+          </mc:Fallback>
+        </mc:AlternateContent>
+      </w:r>
+    </w:p>
+    <w:p>
+      <w:pPr>
+        <w:pStyle w:val="Heading1"/>
+        <w:tabs>
+          <w:tab w:val="right" w:pos="11376"/>
+        </w:tabs>
+        <w:ind w:left="-15" w:firstLine="0"/>
+      </w:pPr>
+      <w:r>
+        <w:t>Junior, Bachelor of Science in Computer Science</w:t>
+      </w:r>
+      <w:r>
+        <w:rPr>
+          <w:b w:val="0"/>
+        </w:rPr>
+        <w:t>, Texas A&amp;M University</w:t>
+      </w:r>
+      <w:r>
+        <w:rPr>
+          <w:b w:val="0"/>
+        </w:rPr>
+        <w:tab/>
+        <w:t>Expected May 2025</w:t>
+      </w:r>
+    </w:p>
+    <w:p>
+      <w:pPr>
+        <w:spacing w:after="292"/>
+        <w:ind w:left="10"/>
+      </w:pPr>
+      <w:r>
+        <w:t>Cumulative GPA: 3.87/4.00</w:t>
+      </w:r>
+    </w:p>
+    <w:p>
+      <w:pPr>
+        <w:spacing w:after="233" w:line="259" w:lineRule="auto"/>
+        <w:ind w:left="-5"/>
+        <w:jc w:val="left"/>
+      </w:pPr>
+      <w:r>
+        <w:rPr>
+          <w:b/>
+        </w:rPr>
+        <w:t xml:space="preserve">Relevant Courses: </w:t>
+      </w:r>
+      <w:r>
+        <w:rPr>
+          <w:i/>
+        </w:rPr>
+        <w:t>Data Structures and Algorithms, Discrete Structures for Computing, Computer Systems, Object Oriented Programming, Computer Graphics, Design and Analysis of Algorithms, and Artificial Intelligence</w:t>
+      </w:r>
+    </w:p>
+    <w:p>
+      <w:pPr>
+        <w:pStyle w:val="Heading1"/>
+        <w:ind w:left="-5"/>
+      </w:pPr>
+      <w:r>
+        <w:t>WORK EXPERIENCE</w:t>
+      </w:r>
+    </w:p>
+    <w:p>
+      <w:pPr>
+        <w:spacing w:after="140" w:line="259" w:lineRule="auto"/>
+        <w:ind w:left="0" w:firstLine="0"/>
+        <w:jc w:val="left"/>
+      </w:pPr>
+      <w:r>
+        <w:rPr>
+          <w:rFonts w:ascii="Calibri" w:eastAsia="Calibri" w:hAnsi="Calibri" w:cs="Calibri"/>
+          <w:noProof/>
+        </w:rPr>
+        <mc:AlternateContent>
+          <mc:Choice Requires="wpg">
+            <w:drawing>
+              <wp:inline distT="0" distB="0" distL="0" distR="0" wp14:anchorId="3E34CC6C" wp14:editId="0A9314E4">
+                <wp:extent cx="7223760" cy="5055"/>
+                <wp:effectExtent l="0" t="0" r="0" b="0"/>
+                <wp:docPr id="1009" name="Group 1009"/>
+                <wp:cNvGraphicFramePr/>
+                <a:graphic xmlns:a="http://schemas.openxmlformats.org/drawingml/2006/main">
+                  <a:graphicData uri="http://schemas.microsoft.com/office/word/2010/wordprocessingGroup">
+                    <wpg:wgp>
+                      <wpg:cNvGrpSpPr/>
+                      <wpg:grpSpPr>
+                        <a:xfrm>
+                          <a:off x="0" y="0"/>
+                          <a:ext cx="7223760" cy="5055"/>
+                          <a:chOff x="0" y="0"/>
+                          <a:chExt cx="7223760" cy="5055"/>
+                        </a:xfrm>
+                      </wpg:grpSpPr>
+                      <wps:wsp>
+                        <wps:cNvPr id="24" name="Shape 24"/>
+                        <wps:cNvSpPr/>
+                        <wps:spPr>
+                          <a:xfrm>
+                            <a:off x="0" y="0"/>
+                            <a:ext cx="7223760" cy="0"/>
+                          </a:xfrm>
+                          <a:custGeom>
+                            <a:avLst/>
+                            <a:gdLst/>
+                            <a:ahLst/>
+                            <a:cxnLst/>
+                            <a:rect l="0" t="0" r="0" b="0"/>
+                            <a:pathLst>
+                              <a:path w="7223760">
+                                <a:moveTo>
+                                  <a:pt x="0" y="0"/>
+                                </a:moveTo>
+                                <a:lnTo>
+                                  <a:pt x="7223760" y="0"/>
+                                </a:lnTo>
+                              </a:path>
+                            </a:pathLst>
+                          </a:custGeom>
+                          <a:ln w="5055" cap="flat">
+                            <a:miter lim="127000"/>
+                          </a:ln>
+                        </wps:spPr>
+                        <wps:style>
+                          <a:lnRef idx="1">
+                            <a:srgbClr val="000000"/>
+                          </a:lnRef>
+                          <a:fillRef idx="0">
+                            <a:srgbClr val="000000">
+                              <a:alpha val="0"/>
+                            </a:srgbClr>
+                          </a:fillRef>
+                          <a:effectRef idx="0">
+                            <a:scrgbClr r="0" g="0" b="0"/>
+                          </a:effectRef>
+                          <a:fontRef idx="none"/>
+                        </wps:style>
+                        <wps:bodyPr/>
+                      </wps:wsp>
+                    </wpg:wgp>
+                  </a:graphicData>
+                </a:graphic>
+              </wp:inline>
+            </w:drawing>
+          </mc:Choice>
+          <mc:Fallback>
+            <w:pict>
+              <v:group w14:anchorId="3B1DDBF6" id="Group 1009" o:spid="_x0000_s1026" style="width:568.8pt;height:.4pt;mso-position-horizontal-relative:char;mso-position-vertical-relative:line" coordsize="72237,50" o:gfxdata="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">
+                <v:shape id="Shape 24" o:spid="_x0000_s1027" style="position:absolute;width:72237;height:0;visibility:visible;mso-wrap-style:square;v-text-anchor:top" coordsize="7223760,0" o:gfxdata="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" path="m,l7223760,e" filled="f" strokeweight=".14042mm">
+                  <v:stroke miterlimit="83231f" joinstyle="miter"/>
+                  <v:path arrowok="t" textboxrect="0,0,7223760,0"/>
+                </v:shape>
+                <w10:anchorlock/>
+              </v:group>
+            </w:pict>
+          </mc:Fallback>
+        </mc:AlternateContent>
+      </w:r>
+    </w:p>
+    <w:p>
+      <w:pPr>
+        <w:pStyle w:val="Heading1"/>
+        <w:tabs>
+          <w:tab w:val="right" w:pos="11376"/>
+        </w:tabs>
+        <w:spacing w:after="30"/>
+        <w:ind w:left="-15" w:firstLine="0"/>
+      </w:pPr>
+      <w:r>
+        <w:t>Software Engineering Intern</w:t>
+      </w:r>
+      <w:r>
+        <w:tab/>
+      </w:r>
+      <w:r>
+        <w:rPr>
+          <w:b w:val="0"/>
+        </w:rPr>
+        <w:t>May 2023 - Aug 2023</w:t>
+      </w:r>
+    </w:p>
+    <w:p>
+      <w:pPr>
+        <w:pStyle w:val="Heading2"/>
+        <w:tabs>
+          <w:tab w:val="right" w:pos="11376"/>
+        </w:tabs>
+        <w:ind w:left="-15" w:firstLine="0"/>
+      </w:pPr>
+      <w:r>
+        <w:t>ANB Systems</w:t>
+      </w:r>
+      <w:r>
+        <w:tab/>
+        <w:t>Houston, TX</w:t>
+      </w:r>
+    </w:p>
+    <w:p>
+      <w:pPr>
+        <w:numPr>
+          <w:ilvl w:val="0"/>
+          <w:numId w:val="1"/>
+        </w:numPr>
+        <w:spacing w:after="121"/>
+        <w:ind w:hanging="218"/>
+      </w:pPr>
+      <w:r>
+        <w:t>Developed a real-time dashboard for 200+ services, monitoring Amazon AWS health, Gitlab pipelines, SonarQube, and dependencies for the organization using Vue JS and MongoDB.</w:t>
+      </w:r>
+    </w:p>
+    <w:p>
+      <w:pPr>
+        <w:numPr>
+          <w:ilvl w:val="0"/>
+          <w:numId w:val="1"/>
+        </w:numPr>
+        <w:ind w:hanging="218"/>
+      </w:pPr>
+      <w:r>
+        <w:t xml:space="preserve">Created a CI/CD configuration tool for the DevOps team streamlining YAML file modifications, enabling automated batch changes, and saving time taken by over 94%. </w:t>
+      </w:r>
+      <w:r>
+        <w:rPr>
+          <w:rFonts w:ascii="Calibri" w:eastAsia="Calibri" w:hAnsi="Calibri" w:cs="Calibri"/>
+        </w:rPr>
+        <w:t xml:space="preserve">• </w:t>
+      </w:r>
+      <w:r>
+        <w:t xml:space="preserve">Implemented </w:t>
       </w:r>
       <w:proofErr w:type="spellStart"/>
       <w:proofErr w:type="gramStart"/>
       <w:r>
-        <w:t>Khanh</w:t>
+        <w:t>a</w:t>
       </w:r>
       <w:proofErr w:type="spellEnd"/>
       <w:proofErr w:type="gramEnd"/>
+      <w:r>
+        <w:t xml:space="preserve"> Environment File Manager, performing bulk operations on JSON files, enabling efficient management and consistency across hundreds of deployments.</w:t>
+      </w:r>
+    </w:p>
+    <w:p>
+      <w:pPr>
+        <w:tabs>
+          <w:tab w:val="right" w:pos="11376"/>
+        </w:tabs>
+        <w:spacing w:after="32"/>
+        <w:ind w:left="0" w:firstLine="0"/>
+        <w:jc w:val="left"/>
+      </w:pPr>
+      <w:r>
+        <w:rPr>
+          <w:b/>
+        </w:rPr>
+        <w:t>Teaching Assistant</w:t>
+      </w:r>
+      <w:r>
+        <w:rPr>
+          <w:b/>
+        </w:rPr>
+        <w:tab/>
+      </w:r>
+      <w:r>
+        <w:t>January 2023 - Present</w:t>
+      </w:r>
+    </w:p>
+    <w:p>
+      <w:pPr>
+        <w:pStyle w:val="Heading2"/>
+        <w:tabs>
+          <w:tab w:val="right" w:pos="11376"/>
+        </w:tabs>
+        <w:ind w:left="-15" w:firstLine="0"/>
+      </w:pPr>
+      <w:r>
+        <w:t>Texas A&amp;M University</w:t>
+      </w:r>
+      <w:r>
+        <w:tab/>
+        <w:t>College Station, TX</w:t>
+      </w:r>
+    </w:p>
+    <w:p>
+      <w:pPr>
+        <w:ind w:left="257"/>
+      </w:pPr>
+      <w:r>
+        <w:rPr>
+          <w:rFonts w:ascii="Calibri" w:eastAsia="Calibri" w:hAnsi="Calibri" w:cs="Calibri"/>
+        </w:rPr>
+        <w:t xml:space="preserve">• </w:t>
+      </w:r>
+      <w:r>
+        <w:t xml:space="preserve">Taught computer science concepts including data structures, algorithms, and computer architecture to 100+ college students. </w:t>
+      </w:r>
+      <w:r>
+        <w:rPr>
+          <w:rFonts w:ascii="Calibri" w:eastAsia="Calibri" w:hAnsi="Calibri" w:cs="Calibri"/>
+        </w:rPr>
+        <w:t xml:space="preserve">• </w:t>
+      </w:r>
+      <w:r>
+        <w:t xml:space="preserve">Provided one-on-one assistance through office hours to assist students with completing homework and debugging programming assignments. </w:t>
+      </w:r>
+      <w:r>
+        <w:rPr>
+          <w:rFonts w:ascii="Calibri" w:eastAsia="Calibri" w:hAnsi="Calibri" w:cs="Calibri"/>
+        </w:rPr>
+        <w:t xml:space="preserve">• </w:t>
+      </w:r>
+      <w:r>
+        <w:t>Assisted in leading a computer architecture lab, providing guidance and support to students on a weekly basis to enhance their lab experience.</w:t>
+      </w:r>
+    </w:p>
+    <w:p>
+      <w:pPr>
+        <w:pStyle w:val="Heading1"/>
+        <w:tabs>
+          <w:tab w:val="right" w:pos="11376"/>
+        </w:tabs>
+        <w:spacing w:after="30"/>
+        <w:ind w:left="-15" w:firstLine="0"/>
+      </w:pPr>
+      <w:r>
+        <w:t>Full-Stack Developer Intern</w:t>
+      </w:r>
+      <w:r>
+        <w:tab/>
+      </w:r>
+      <w:r>
+        <w:rPr>
+          <w:b w:val="0"/>
+        </w:rPr>
+        <w:t>Aug 2023 - Present</w:t>
+      </w:r>
+    </w:p>
+    <w:p>
+      <w:pPr>
+        <w:pStyle w:val="Heading2"/>
+        <w:tabs>
+          <w:tab w:val="right" w:pos="11376"/>
+        </w:tabs>
+        <w:ind w:left="-15" w:firstLine="0"/>
+      </w:pPr>
+      <w:r>
+        <w:t>JR Software Solutions</w:t>
+      </w:r>
+      <w:r>
+        <w:tab/>
+        <w:t>College Station, TX</w:t>
+      </w:r>
+    </w:p>
+    <w:p>
+      <w:pPr>
+        <w:spacing w:after="238"/>
+        <w:ind w:left="465" w:hanging="218"/>
+      </w:pPr>
+      <w:r>
+        <w:rPr>
+          <w:rFonts w:ascii="Calibri" w:eastAsia="Calibri" w:hAnsi="Calibri" w:cs="Calibri"/>
+        </w:rPr>
+        <w:t xml:space="preserve">• </w:t>
+      </w:r>
+      <w:r>
+        <w:t>Designed and developed a user-friendly payroll system using SQL and React JS, simplifying hour tracking for over 50 interns and full-time employees, and significantly improving efficiency and accuracy.</w:t>
+      </w:r>
+    </w:p>
+    <w:p>
+      <w:pPr>
+        <w:pStyle w:val="Heading1"/>
+        <w:ind w:left="-5"/>
+      </w:pPr>
+      <w:r>
+        <w:t>PROJECTS</w:t>
+      </w:r>
+    </w:p>
+    <w:p>
+      <w:pPr>
+        <w:spacing w:after="176" w:line="259" w:lineRule="auto"/>
+        <w:ind w:left="0" w:firstLine="0"/>
+        <w:jc w:val="left"/>
+      </w:pPr>
+      <w:r>
+        <w:rPr>
+          <w:rFonts w:ascii="Calibri" w:eastAsia="Calibri" w:hAnsi="Calibri" w:cs="Calibri"/>
+          <w:noProof/>
+        </w:rPr>
+        <mc:AlternateContent>
+          <mc:Choice Requires="wpg">
+            <w:drawing>
+              <wp:inline distT="0" distB="0" distL="0" distR="0" wp14:anchorId="47953782" wp14:editId="427F5769">
+                <wp:extent cx="7223760" cy="5055"/>
+                <wp:effectExtent l="0" t="0" r="0" b="0"/>
+                <wp:docPr id="1010" name="Group 1010"/>
+                <wp:cNvGraphicFramePr/>
+                <a:graphic xmlns:a="http://schemas.openxmlformats.org/drawingml/2006/main">
+                  <a:graphicData uri="http://schemas.microsoft.com/office/word/2010/wordprocessingGroup">
+                    <wpg:wgp>
+                      <wpg:cNvGrpSpPr/>
+                      <wpg:grpSpPr>
+                        <a:xfrm>
+                          <a:off x="0" y="0"/>
+                          <a:ext cx="7223760" cy="5055"/>
+                          <a:chOff x="0" y="0"/>
+                          <a:chExt cx="7223760" cy="5055"/>
+                        </a:xfrm>
+                      </wpg:grpSpPr>
+                      <wps:wsp>
+                        <wps:cNvPr id="59" name="Shape 59"/>
+                        <wps:cNvSpPr/>
+                        <wps:spPr>
+                          <a:xfrm>
+                            <a:off x="0" y="0"/>
+                            <a:ext cx="7223760" cy="0"/>
+                          </a:xfrm>
+                          <a:custGeom>
+                            <a:avLst/>
+                            <a:gdLst/>
+                            <a:ahLst/>
+                            <a:cxnLst/>
+                            <a:rect l="0" t="0" r="0" b="0"/>
+                            <a:pathLst>
+                              <a:path w="7223760">
+                                <a:moveTo>
+                                  <a:pt x="0" y="0"/>
+                                </a:moveTo>
+                                <a:lnTo>
+                                  <a:pt x="7223760" y="0"/>
+                                </a:lnTo>
+                              </a:path>
+                            </a:pathLst>
+                          </a:custGeom>
+                          <a:ln w="5055" cap="flat">
+                            <a:miter lim="127000"/>
+                          </a:ln>
+                        </wps:spPr>
+                        <wps:style>
+                          <a:lnRef idx="1">
+                            <a:srgbClr val="000000"/>
+                          </a:lnRef>
+                          <a:fillRef idx="0">
+                            <a:srgbClr val="000000">
+                              <a:alpha val="0"/>
+                            </a:srgbClr>
+                          </a:fillRef>
+                          <a:effectRef idx="0">
+                            <a:scrgbClr r="0" g="0" b="0"/>
+                          </a:effectRef>
+                          <a:fontRef idx="none"/>
+                        </wps:style>
+                        <wps:bodyPr/>
+                      </wps:wsp>
+                    </wpg:wgp>
+                  </a:graphicData>
+                </a:graphic>
+              </wp:inline>
+            </w:drawing>
+          </mc:Choice>
+          <mc:Fallback xmlns:a="http://schemas.openxmlformats.org/drawingml/2006/main">
+            <w:pict>
+              <v:group id="Group 1010" style="width:568.8pt;height:0.398pt;mso-position-horizontal-relative:char;mso-position-vertical-relative:line" coordsize="72237,50">
+                <v:shape id="Shape 59" style="position:absolute;width:72237;height:0;left:0;top:0;" coordsize="7223760,0" path="m0,0l7223760,0">
+                  <v:stroke weight="0.398pt" endcap="flat" joinstyle="miter" miterlimit="10" on="true" color="#000000"/>
+                  <v:fill on="false" color="#000000" opacity="0"/>
+                </v:shape>
+              </v:group>
+            </w:pict>
+          </mc:Fallback>
+        </mc:AlternateContent>
+      </w:r>
+    </w:p>
+    <w:p>
+      <w:pPr>
+        <w:pStyle w:val="Heading1"/>
+        <w:spacing w:after="73"/>
+        <w:ind w:left="-5"/>
+      </w:pPr>
+      <w:r>
+        <w:t>Coinbase Payment Gateway</w:t>
+      </w:r>
+    </w:p>
+    <w:p>
+      <w:pPr>
+        <w:numPr>
+          <w:ilvl w:val="0"/>
+          <w:numId w:val="2"/>
+        </w:numPr>
+        <w:spacing w:after="131"/>
+        <w:ind w:hanging="218"/>
+      </w:pPr>
+      <w:r>
+        <w:t>Deployed an automated system to accept payments from users on the Discord messaging platform.</w:t>
+      </w:r>
+    </w:p>
+    <w:p>
+      <w:pPr>
+        <w:numPr>
+          <w:ilvl w:val="0"/>
+          <w:numId w:val="2"/>
+        </w:numPr>
+        <w:spacing w:after="131"/>
+        <w:ind w:hanging="218"/>
+      </w:pPr>
+      <w:r>
+        <w:t xml:space="preserve">Utilized </w:t>
+      </w:r>
+      <w:proofErr w:type="spellStart"/>
+      <w:r>
+        <w:t>CoinPayment</w:t>
+      </w:r>
+      <w:proofErr w:type="spellEnd"/>
+      <w:r>
+        <w:t>/Coinbase Commerce API to accept 2,215+ different types of cryptocurrencies.</w:t>
+      </w:r>
+    </w:p>
+    <w:p>
+      <w:pPr>
+        <w:numPr>
+          <w:ilvl w:val="0"/>
+          <w:numId w:val="2"/>
+        </w:numPr>
+        <w:spacing w:after="252"/>
+        <w:ind w:hanging="218"/>
+      </w:pPr>
+      <w:r>
+        <w:t>Saved client 7 minutes per transaction on average and has served over 510 users up to date.</w:t>
+      </w:r>
+    </w:p>
+    <w:p>
+      <w:pPr>
+        <w:pStyle w:val="Heading1"/>
+        <w:ind w:left="-5"/>
+      </w:pPr>
+      <w:r>
+        <w:t>SKILLS</w:t>
+      </w:r>
+    </w:p>
+    <w:p>
+      <w:pPr>
+        <w:spacing w:after="178" w:line="259" w:lineRule="auto"/>
+        <w:ind w:left="0" w:firstLine="0"/>
+        <w:jc w:val="left"/>
+      </w:pPr>
+      <w:r>
+        <w:rPr>
+          <w:rFonts w:ascii="Calibri" w:eastAsia="Calibri" w:hAnsi="Calibri" w:cs="Calibri"/>
+          <w:noProof/>
+        </w:rPr>
+        <mc:AlternateContent>
+          <mc:Choice Requires="wpg">
+            <w:drawing>
+              <wp:inline distT="0" distB="0" distL="0" distR="0" wp14:anchorId="2A49212D" wp14:editId="528A8081">
+                <wp:extent cx="7223760" cy="5055"/>
+                <wp:effectExtent l="0" t="0" r="0" b="0"/>
+                <wp:docPr id="1011" name="Group 1011"/>
+                <wp:cNvGraphicFramePr/>
+                <a:graphic xmlns:a="http://schemas.openxmlformats.org/drawingml/2006/main">
+                  <a:graphicData uri="http://schemas.microsoft.com/office/word/2010/wordprocessingGroup">
+                    <wpg:wgp>
+                      <wpg:cNvGrpSpPr/>
+                      <wpg:grpSpPr>
+                        <a:xfrm>
+                          <a:off x="0" y="0"/>
+                          <a:ext cx="7223760" cy="5055"/>
+                          <a:chOff x="0" y="0"/>
+                          <a:chExt cx="7223760" cy="5055"/>
+                        </a:xfrm>
+                      </wpg:grpSpPr>
+                      <wps:wsp>
+                        <wps:cNvPr id="68" name="Shape 68"/>
+                        <wps:cNvSpPr/>
+                        <wps:spPr>
+                          <a:xfrm>
+                            <a:off x="0" y="0"/>
+                            <a:ext cx="7223760" cy="0"/>
+                          </a:xfrm>
+                          <a:custGeom>
+                            <a:avLst/>
+                            <a:gdLst/>
+                            <a:ahLst/>
+                            <a:cxnLst/>
+                            <a:rect l="0" t="0" r="0" b="0"/>
+                            <a:pathLst>
+                              <a:path w="7223760">
+                                <a:moveTo>
+                                  <a:pt x="0" y="0"/>
+                                </a:moveTo>
+                                <a:lnTo>
+                                  <a:pt x="7223760" y="0"/>
+                                </a:lnTo>
+                              </a:path>
+                            </a:pathLst>
+                          </a:custGeom>
+                          <a:ln w="5055" cap="flat">
+                            <a:miter lim="127000"/>
+                          </a:ln>
+                        </wps:spPr>
+                        <wps:style>
+                          <a:lnRef idx="1">
+                            <a:srgbClr val="000000"/>
+                          </a:lnRef>
+                          <a:fillRef idx="0">
+                            <a:srgbClr val="000000">
+                              <a:alpha val="0"/>
+                            </a:srgbClr>
+                          </a:fillRef>
+                          <a:effectRef idx="0">
+                            <a:scrgbClr r="0" g="0" b="0"/>
+                          </a:effectRef>
+                          <a:fontRef idx="none"/>
+                        </wps:style>
+                        <wps:bodyPr/>
+                      </wps:wsp>
+                    </wpg:wgp>
+                  </a:graphicData>
+                </a:graphic>
+              </wp:inline>
+            </w:drawing>
+          </mc:Choice>
+          <mc:Fallback xmlns:a="http://schemas.openxmlformats.org/drawingml/2006/main">
+            <w:pict>
+              <v:group id="Group 1011" style="width:568.8pt;height:0.398pt;mso-position-horizontal-relative:char;mso-position-vertical-relative:line" coordsize="72237,50">
+                <v:shape id="Shape 68" style="position:absolute;width:72237;height:0;left:0;top:0;" coordsize="7223760,0" path="m0,0l7223760,0">
+                  <v:stroke weight="0.398pt" endcap="flat" joinstyle="miter" miterlimit="10" on="true" color="#000000"/>
+                  <v:fill on="false" color="#000000" opacity="0"/>
+                </v:shape>
+              </v:group>
+            </w:pict>
+          </mc:Fallback>
+        </mc:AlternateContent>
+      </w:r>
+    </w:p>
+    <w:p>
+      <w:pPr>
+        <w:tabs>
+          <w:tab w:val="center" w:pos="5515"/>
+        </w:tabs>
+        <w:spacing w:after="32"/>
+        <w:ind w:left="0" w:firstLine="0"/>
+        <w:jc w:val="left"/>
+      </w:pPr>
+      <w:r>
+        <w:rPr>
+          <w:b/>
+        </w:rPr>
+        <w:t>Languages</w:t>
+      </w:r>
+      <w:r>
+        <w:rPr>
+          <w:b/>
+        </w:rPr>
+        <w:tab/>
+      </w:r>
+      <w:r>
+        <w:t xml:space="preserve">Python, Java, C#, HTML, </w:t>
+      </w:r>
+      <w:proofErr w:type="spellStart"/>
+      <w:r>
+        <w:t>Javascript</w:t>
+      </w:r>
+      <w:proofErr w:type="spellEnd"/>
+      <w:r>
+        <w:t>, CSS, C++, React JS, Redux JS, Vue JS, SQL</w:t>
+      </w:r>
+    </w:p>
+    <w:p>
+      <w:pPr>
+        <w:tabs>
+          <w:tab w:val="center" w:pos="5839"/>
+        </w:tabs>
+        <w:spacing w:after="225"/>
+        <w:ind w:left="0" w:firstLine="0"/>
+        <w:jc w:val="left"/>
+      </w:pPr>
+      <w:r>
+        <w:rPr>
+          <w:b/>
+        </w:rPr>
+        <w:t>Tools</w:t>
+      </w:r>
+      <w:r>
+        <w:rPr>
+          <w:b/>
+        </w:rPr>
+        <w:tab/>
+      </w:r>
+      <w:r>
+        <w:t>Git/</w:t>
+      </w:r>
+      <w:proofErr w:type="spellStart"/>
+      <w:r>
+        <w:t>Github</w:t>
+      </w:r>
+      <w:proofErr w:type="spellEnd"/>
+      <w:r>
+        <w:t>, Data Structures and Algorithms, Unity3D, MongoDB, Docker, Microsoft Azure</w:t>
+      </w:r>
+    </w:p>
+    <w:p>
+      <w:pPr>
+        <w:pStyle w:val="Heading1"/>
+        <w:ind w:left="-5"/>
+      </w:pPr>
+      <w:r>
+        <w:lastRenderedPageBreak/>
+        <w:t>EXTRACURRICULARS</w:t>
+      </w:r>
+    </w:p>
+    <w:p>
+      <w:pPr>
+        <w:spacing w:after="176" w:line="259" w:lineRule="auto"/>
+        <w:ind w:left="0" w:firstLine="0"/>
+        <w:jc w:val="left"/>
+      </w:pPr>
+      <w:r>
+        <w:rPr>
+          <w:rFonts w:ascii="Calibri" w:eastAsia="Calibri" w:hAnsi="Calibri" w:cs="Calibri"/>
+          <w:noProof/>
+        </w:rPr>
+        <mc:AlternateContent>
+          <mc:Choice Requires="wpg">
+            <w:drawing>
+              <wp:inline distT="0" distB="0" distL="0" distR="0" wp14:anchorId="2670C7CE" wp14:editId="4FADF5BD">
+                <wp:extent cx="7223760" cy="5055"/>
+                <wp:effectExtent l="0" t="0" r="0" b="0"/>
+                <wp:docPr id="1012" name="Group 1012"/>
+                <wp:cNvGraphicFramePr/>
+                <a:graphic xmlns:a="http://schemas.openxmlformats.org/drawingml/2006/main">
+                  <a:graphicData uri="http://schemas.microsoft.com/office/word/2010/wordprocessingGroup">
+                    <wpg:wgp>
+                      <wpg:cNvGrpSpPr/>
+                      <wpg:grpSpPr>
+                        <a:xfrm>
+                          <a:off x="0" y="0"/>
+                          <a:ext cx="7223760" cy="5055"/>
+                          <a:chOff x="0" y="0"/>
+                          <a:chExt cx="7223760" cy="5055"/>
+                        </a:xfrm>
+                      </wpg:grpSpPr>
+                      <wps:wsp>
+                        <wps:cNvPr id="74" name="Shape 74"/>
+                        <wps:cNvSpPr/>
+                        <wps:spPr>
+                          <a:xfrm>
+                            <a:off x="0" y="0"/>
+                            <a:ext cx="7223760" cy="0"/>
+                          </a:xfrm>
+                          <a:custGeom>
+                            <a:avLst/>
+                            <a:gdLst/>
+                            <a:ahLst/>
+                            <a:cxnLst/>
+                            <a:rect l="0" t="0" r="0" b="0"/>
+                            <a:pathLst>
+                              <a:path w="7223760">
+                                <a:moveTo>
+                                  <a:pt x="0" y="0"/>
+                                </a:moveTo>
+                                <a:lnTo>
+                                  <a:pt x="7223760" y="0"/>
+                                </a:lnTo>
+                              </a:path>
+                            </a:pathLst>
+                          </a:custGeom>
+                          <a:ln w="5055" cap="flat">
+                            <a:miter lim="127000"/>
+                          </a:ln>
+                        </wps:spPr>
+                        <wps:style>
+                          <a:lnRef idx="1">
+                            <a:srgbClr val="000000"/>
+                          </a:lnRef>
+                          <a:fillRef idx="0">
+                            <a:srgbClr val="000000">
+                              <a:alpha val="0"/>
+                            </a:srgbClr>
+                          </a:fillRef>
+                          <a:effectRef idx="0">
+                            <a:scrgbClr r="0" g="0" b="0"/>
+                          </a:effectRef>
+                          <a:fontRef idx="none"/>
+                        </wps:style>
+                        <wps:bodyPr/>
+                      </wps:wsp>
+                    </wpg:wgp>
+                  </a:graphicData>
+                </a:graphic>
+              </wp:inline>
+            </w:drawing>
+          </mc:Choice>
+          <mc:Fallback xmlns:a="http://schemas.openxmlformats.org/drawingml/2006/main">
+            <w:pict>
+              <v:group id="Group 1012" style="width:568.8pt;height:0.398pt;mso-position-horizontal-relative:char;mso-position-vertical-relative:line" coordsize="72237,50">
+                <v:shape id="Shape 74" style="position:absolute;width:72237;height:0;left:0;top:0;" coordsize="7223760,0" path="m0,0l7223760,0">
+                  <v:stroke weight="0.398pt" endcap="flat" joinstyle="miter" miterlimit="10" on="true" color="#000000"/>
+                  <v:fill on="false" color="#000000" opacity="0"/>
+                </v:shape>
+              </v:group>
+            </w:pict>
+          </mc:Fallback>
+        </mc:AlternateContent>
+      </w:r>
+    </w:p>
+    <w:p>
+      <w:pPr>
+        <w:pStyle w:val="Heading1"/>
+        <w:tabs>
+          <w:tab w:val="right" w:pos="11376"/>
+        </w:tabs>
+        <w:ind w:left="-15" w:firstLine="0"/>
+      </w:pPr>
+      <w:r>
+        <w:t>JP Morgan Software Engineering Virtual Experience</w:t>
+      </w:r>
+      <w:r>
+        <w:tab/>
+      </w:r>
+      <w:r>
+        <w:rPr>
+          <w:b w:val="0"/>
+        </w:rPr>
+        <w:t>Sep 2023</w:t>
+      </w:r>
+    </w:p>
+    <w:p>
+      <w:pPr>
+        <w:ind w:left="10"/>
+      </w:pPr>
+      <w:r>
+        <w:t>Utilized ReactJS and Typescript to create a graphical representation of stock price information, integrating it with the Perspective API.</w:t>
+      </w:r>
+    </w:p>
+    <w:p>
+      <w:pPr>
+        <w:ind w:left="10"/>
+      </w:pPr>
+      <w:proofErr w:type="spellStart"/>
+      <w:r>
+        <w:rPr>
+          <w:b/>
+        </w:rPr>
+        <w:t>TAMUhack</w:t>
+      </w:r>
+      <w:proofErr w:type="spellEnd"/>
+      <w:r>
+        <w:rPr>
+          <w:b/>
+        </w:rPr>
+        <w:t xml:space="preserve"> </w:t>
+      </w:r>
+      <w:r>
+        <w:t>Developed a Chrome extension to assist students with class registration, providing</w:t>
+      </w:r>
+      <w:r>
+        <w:tab/>
+        <w:t xml:space="preserve">Jan 2023 access to the professor’s ratings from </w:t>
+      </w:r>
+      <w:proofErr w:type="spellStart"/>
+      <w:r>
+        <w:t>RateMyProfessor</w:t>
+      </w:r>
+      <w:proofErr w:type="spellEnd"/>
+      <w:r>
+        <w:t>.</w:t>
+      </w:r>
     </w:p>
     <w:sectPr>
-      <w:headerReference w:type="even" r:id="rId6"/>
-      <w:headerReference w:type="default" r:id="rId7"/>
-      <w:footerReference w:type="even" r:id="rId8"/>
-      <w:footerReference w:type="default" r:id="rId9"/>
-      <w:headerReference w:type="first" r:id="rId10"/>
-      <w:footerReference w:type="first" r:id="rId11"/>
+      <w:headerReference w:type="even" r:id="rId7"/>
+      <w:headerReference w:type="default" r:id="rId8"/>
+      <w:footerReference w:type="even" r:id="rId9"/>
+      <w:footerReference w:type="default" r:id="rId10"/>
+      <w:headerReference w:type="first" r:id="rId11"/>
+      <w:footerReference w:type="first" r:id="rId12"/>
       <w:pgSz w:w="12240" w:h="15840"/>
-      <w:pgMar w:top="1440" w:right="1440" w:bottom="1440" w:left="1440" w:header="720" w:footer="720" w:gutter="0"/>
+      <w:pgMar w:top="1440" w:right="432" w:bottom="1440" w:left="432" w:header="720" w:footer="720" w:gutter="0"/>
       <w:cols w:space="720"/>
-      <w:docGrid w:linePitch="360"/>
     </w:sectPr>
   </w:body>
 </w:document>
@@ -34,6 +991,9 @@
 <w:endnotes xmlns:wpc="http://schemas.microsoft.com/office/word/2010/wordprocessingCanvas" xmlns:cx="http://schemas.microsoft.com/office/drawing/2014/chartex" xmlns:cx1="http://schemas.microsoft.com/office/drawing/2015/9/8/chartex" xmlns:cx2="http://schemas.microsoft.com/office/drawing/2015/10/21/chartex" xmlns:cx3="http://schemas.microsoft.com/office/drawing/2016/5/9/chartex" xmlns:cx4="http://schemas.microsoft.com/office/drawing/2016/5/10/chartex" xmlns:cx5="http://schemas.microsoft.com/office/drawing/2016/5/11/chartex" xmlns:cx6="http://schemas.microsoft.com/office/drawing/2016/5/12/chartex" xmlns:cx7="http://schemas.microsoft.com/office/drawing/2016/5/13/chartex" xmlns:cx8="http://schemas.microsoft.com/office/drawing/2016/5/14/chartex" xmlns:mc="http://schemas.openxmlformats.org/markup-compatibility/2006" xmlns:aink="http://schemas.microsoft.com/office/drawing/2016/ink" xmlns:am3d="http://schemas.microsoft.com/office/drawing/2017/model3d" xmlns:o="urn:schemas-microsoft-com:office:office" xmlns:oel="http://schemas.microsoft.com/office/2019/extlst" xmlns:r="http://schemas.openxmlformats.org/officeDocument/2006/relationships" xmlns:m="http://schemas.openxmlformats.org/officeDocument/2006/math" xmlns:v="urn:schemas-microsoft-com:vml" xmlns:wp14="http://schemas.microsoft.com/office/word/2010/wordprocessingDrawing" xmlns:wp="http://schemas.openxmlformats.org/drawingml/2006/wordprocessingDrawing" xmlns:w10="urn:schemas-microsoft-com:office:word" xmlns:w="http://schemas.openxmlformats.org/wordprocessingml/2006/main" xmlns:w14="http://schemas.microsoft.com/office/word/2010/wordml" xmlns:w15="http://schemas.microsoft.com/office/word/2012/wordml" xmlns:w16cex="http://schemas.microsoft.com/office/word/2018/wordml/cex" xmlns:w16cid="http://schemas.microsoft.com/office/word/2016/wordml/cid" xmlns:w16="http://schemas.microsoft.com/office/word/2018/wordml" xmlns:w16sdtdh="http://schemas.microsoft.com/office/word/2020/wordml/sdtdatahash" xmlns:w16se="http://schemas.microsoft.com/office/word/2015/wordml/symex" xmlns:wpg="http://schemas.microsoft.com/office/word/2010/wordprocessingGroup" xmlns:wpi="http://schemas.microsoft.com/office/word/2010/wordprocessingInk" xmlns:wne="http://schemas.microsoft.com/office/word/2006/wordml" xmlns:wps="http://schemas.microsoft.com/office/word/2010/wordprocessingShape" mc:Ignorable="w14 w15 w16se w16cid w16 w16cex w16sdtdh wp14">
   <w:endnote w:type="separator" w:id="-1">
     <w:p>
+      <w:pPr>
+        <w:spacing w:after="0" w:line="240" w:lineRule="auto"/>
+      </w:pPr>
       <w:r>
         <w:separator/>
       </w:r>
@@ -41,6 +1001,9 @@
   </w:endnote>
   <w:endnote w:type="continuationSeparator" w:id="0">
     <w:p>
+      <w:pPr>
+        <w:spacing w:after="0" w:line="240" w:lineRule="auto"/>
+      </w:pPr>
       <w:r>
         <w:continuationSeparator/>
       </w:r>
@@ -61,14 +1024,6 @@
 
 <file path=word/footer2.xml><?xml version="1.0" encoding="utf-8"?>
 <w:ftr xmlns:wpc="http://schemas.microsoft.com/office/word/2010/wordprocessingCanvas" xmlns:cx="http://schemas.microsoft.com/office/drawing/2014/chartex" xmlns:cx1="http://schemas.microsoft.com/office/drawing/2015/9/8/chartex" xmlns:cx2="http://schemas.microsoft.com/office/drawing/2015/10/21/chartex" xmlns:cx3="http://schemas.microsoft.com/office/drawing/2016/5/9/chartex" xmlns:cx4="http://schemas.microsoft.com/office/drawing/2016/5/10/chartex" xmlns:cx5="http://schemas.microsoft.com/office/drawing/2016/5/11/chartex" xmlns:cx6="http://schemas.microsoft.com/office/drawing/2016/5/12/chartex" xmlns:cx7="http://schemas.microsoft.com/office/drawing/2016/5/13/chartex" xmlns:cx8="http://schemas.microsoft.com/office/drawing/2016/5/14/chartex" xmlns:mc="http://schemas.openxmlformats.org/markup-compatibility/2006" xmlns:aink="http://schemas.microsoft.com/office/drawing/2016/ink" xmlns:am3d="http://schemas.microsoft.com/office/drawing/2017/model3d" xmlns:o="urn:schemas-microsoft-com:office:office" xmlns:oel="http://schemas.microsoft.com/office/2019/extlst" xmlns:r="http://schemas.openxmlformats.org/officeDocument/2006/relationships" xmlns:m="http://schemas.openxmlformats.org/officeDocument/2006/math" xmlns:v="urn:schemas-microsoft-com:vml" xmlns:wp14="http://schemas.microsoft.com/office/word/2010/wordprocessingDrawing" xmlns:wp="http://schemas.openxmlformats.org/drawingml/2006/wordprocessingDrawing" xmlns:w10="urn:schemas-microsoft-com:office:word" xmlns:w="http://schemas.openxmlformats.org/wordprocessingml/2006/main" xmlns:w14="http://schemas.microsoft.com/office/word/2010/wordml" xmlns:w15="http://schemas.microsoft.com/office/word/2012/wordml" xmlns:w16cex="http://schemas.microsoft.com/office/word/2018/wordml/cex" xmlns:w16cid="http://schemas.microsoft.com/office/word/2016/wordml/cid" xmlns:w16="http://schemas.microsoft.com/office/word/2018/wordml" xmlns:w16sdtdh="http://schemas.microsoft.com/office/word/2020/wordml/sdtdatahash" xmlns:w16se="http://schemas.microsoft.com/office/word/2015/wordml/symex" xmlns:wpg="http://schemas.microsoft.com/office/word/2010/wordprocessingGroup" xmlns:wpi="http://schemas.microsoft.com/office/word/2010/wordprocessingInk" xmlns:wne="http://schemas.microsoft.com/office/word/2006/wordml" xmlns:wps="http://schemas.microsoft.com/office/word/2010/wordprocessingShape" mc:Ignorable="w14 w15 w16se w16cid w16 w16cex w16sdtdh wp14">
-  <w:p>
-    <w:pPr>
-      <w:pStyle w:val="Footer"/>
-    </w:pPr>
-    <w:r>
-      <w:t>Khanh</w:t>
-    </w:r>
-  </w:p>
   <w:p>
     <w:pPr>
       <w:pStyle w:val="Footer"/>
@@ -91,6 +1046,9 @@
 <w:footnotes xmlns:wpc="http://schemas.microsoft.com/office/word/2010/wordprocessingCanvas" xmlns:cx="http://schemas.microsoft.com/office/drawing/2014/chartex" xmlns:cx1="http://schemas.microsoft.com/office/drawing/2015/9/8/chartex" xmlns:cx2="http://schemas.microsoft.com/office/drawing/2015/10/21/chartex" xmlns:cx3="http://schemas.microsoft.com/office/drawing/2016/5/9/chartex" xmlns:cx4="http://schemas.microsoft.com/office/drawing/2016/5/10/chartex" xmlns:cx5="http://schemas.microsoft.com/office/drawing/2016/5/11/chartex" xmlns:cx6="http://schemas.microsoft.com/office/drawing/2016/5/12/chartex" xmlns:cx7="http://schemas.microsoft.com/office/drawing/2016/5/13/chartex" xmlns:cx8="http://schemas.microsoft.com/office/drawing/2016/5/14/chartex" xmlns:mc="http://schemas.openxmlformats.org/markup-compatibility/2006" xmlns:aink="http://schemas.microsoft.com/office/drawing/2016/ink" xmlns:am3d="http://schemas.microsoft.com/office/drawing/2017/model3d" xmlns:o="urn:schemas-microsoft-com:office:office" xmlns:oel="http://schemas.microsoft.com/office/2019/extlst" xmlns:r="http://schemas.openxmlformats.org/officeDocument/2006/relationships" xmlns:m="http://schemas.openxmlformats.org/officeDocument/2006/math" xmlns:v="urn:schemas-microsoft-com:vml" xmlns:wp14="http://schemas.microsoft.com/office/word/2010/wordprocessingDrawing" xmlns:wp="http://schemas.openxmlformats.org/drawingml/2006/wordprocessingDrawing" xmlns:w10="urn:schemas-microsoft-com:office:word" xmlns:w="http://schemas.openxmlformats.org/wordprocessingml/2006/main" xmlns:w14="http://schemas.microsoft.com/office/word/2010/wordml" xmlns:w15="http://schemas.microsoft.com/office/word/2012/wordml" xmlns:w16cex="http://schemas.microsoft.com/office/word/2018/wordml/cex" xmlns:w16cid="http://schemas.microsoft.com/office/word/2016/wordml/cid" xmlns:w16="http://schemas.microsoft.com/office/word/2018/wordml" xmlns:w16sdtdh="http://schemas.microsoft.com/office/word/2020/wordml/sdtdatahash" xmlns:w16se="http://schemas.microsoft.com/office/word/2015/wordml/symex" xmlns:wpg="http://schemas.microsoft.com/office/word/2010/wordprocessingGroup" xmlns:wpi="http://schemas.microsoft.com/office/word/2010/wordprocessingInk" xmlns:wne="http://schemas.microsoft.com/office/word/2006/wordml" xmlns:wps="http://schemas.microsoft.com/office/word/2010/wordprocessingShape" mc:Ignorable="w14 w15 w16se w16cid w16 w16cex w16sdtdh wp14">
   <w:footnote w:type="separator" w:id="-1">
     <w:p>
+      <w:pPr>
+        <w:spacing w:after="0" w:line="240" w:lineRule="auto"/>
+      </w:pPr>
       <w:r>
         <w:separator/>
       </w:r>
@@ -98,6 +1056,9 @@
   </w:footnote>
   <w:footnote w:type="continuationSeparator" w:id="0">
     <w:p>
+      <w:pPr>
+        <w:spacing w:after="0" w:line="240" w:lineRule="auto"/>
+      </w:pPr>
       <w:r>
         <w:continuationSeparator/>
       </w:r>
@@ -117,27 +1078,7 @@
 </file>
 
 <file path=word/header2.xml><?xml version="1.0" encoding="utf-8"?>
-<w:hdr xmlns:wpc="http://schemas.microsoft.com/office/word/2010/wordprocessingCanvas" xmlns:cx="http://schemas.microsoft.com/office/drawing/2014/chartex" xmlns:cx1="http://schemas.microsoft.com/office/drawing/2015/9/8/chartex" xmlns:cx2="http://schemas.microsoft.com/office/drawing/2015/10/21/chartex" xmlns:cx3="http://schemas.microsoft.com/office/drawing/2016/5/9/chartex" xmlns:cx4="http://schemas.microsoft.com/office/drawing/2016/5/10/chartex" xmlns:cx5="http://schemas.microsoft.com/office/drawing/2016/5/11/chartex" xmlns:cx6="http://schemas.microsoft.com/office/drawing/2016/5/12/chartex" xmlns:cx7="http://schemas.microsoft.com/office/drawing/2016/5/13/chartex" xmlns:cx8="http://schemas.microsoft.com/office/drawing/2016/5/14/chartex" xmlns:mc="http://schemas.openxmlformats.org/markup-compatibility/2006" xmlns:aink="http://schemas.microsoft.com/office/drawing/2016/ink" xmlns:am3d="http://schemas.microsoft.com/office/drawing/2017/model3d" xmlns:o="urn:schemas-microsoft-com:office:office" xmlns:oel="http://schemas.microsoft.com/office/2019/extlst" xmlns:r="http://schemas.openxmlformats.org/officeDocument/2006/relationships" xmlns:m="http://schemas.openxmlformats.org/officeDocument/2006/math" xmlns:v="urn:schemas-microsoft-com:vml" xmlns:wp14="http://schemas.microsoft.com/office/word/2010/wordprocessingDrawing" xmlns:wp="http://schemas.openxmlformats.org/drawingml/2006/wordprocessingDrawing" xmlns:w10="urn:schemas-microsoft-com:office:word" xmlns:w="http://schemas.openxmlformats.org/wordprocessingml/2006/main" xmlns:w14="http://schemas.microsoft.com/office/word/2010/wordml" xmlns:w15="http://schemas.microsoft.com/office/word/2012/wordml" xmlns:w16cex="http://schemas.microsoft.com/office/word/2018/wordml/cex" xmlns:w16cid="http://schemas.microsoft.com/office/word/2016/wordml/cid" xmlns:w16="http://schemas.microsoft.com/office/word/2018/wordml" xmlns:w16sdtdh="http://schemas.microsoft.com/office/word/2020/wordml/sdtdatahash" xmlns:w16se="http://schemas.microsoft.com/office/word/2015/wordml/symex" xmlns:wpg="http://schemas.microsoft.com/office/word/2010/wordprocessingGroup" xmlns:wpi="http://schemas.microsoft.com/office/word/2010/wordprocessingInk" xmlns:wne="http://schemas.microsoft.com/office/word/2006/wordml" xmlns:wps="http://schemas.microsoft.com/office/word/2010/wordprocessingShape" mc:Ignorable="w14 w15 w16se w16cid w16 w16cex w16sdtdh wp14">
-  <w:p>
-    <w:pPr>
-      <w:pStyle w:val="Header"/>
-    </w:pPr>
-    <w:r>
-      <w:t>Hola.</w:t>
-    </w:r>
-    <w:r>
-      <w:t xml:space="preserve"> </w:t>
-    </w:r>
-    <w:r>
-      <w:t>Yo</w:t>
-    </w:r>
-  </w:p>
-  <w:p>
-    <w:pPr>
-      <w:pStyle w:val="Header"/>
-    </w:pPr>
-  </w:p>
-</w:hdr>
+<w:hdr xmlns:wpc="http://schemas.microsoft.com/office/word/2010/wordprocessingCanvas" xmlns:cx="http://schemas.microsoft.com/office/drawing/2014/chartex" xmlns:cx1="http://schemas.microsoft.com/office/drawing/2015/9/8/chartex" xmlns:cx2="http://schemas.microsoft.com/office/drawing/2015/10/21/chartex" xmlns:cx3="http://schemas.microsoft.com/office/drawing/2016/5/9/chartex" xmlns:cx4="http://schemas.microsoft.com/office/drawing/2016/5/10/chartex" xmlns:cx5="http://schemas.microsoft.com/office/drawing/2016/5/11/chartex" xmlns:cx6="http://schemas.microsoft.com/office/drawing/2016/5/12/chartex" xmlns:cx7="http://schemas.microsoft.com/office/drawing/2016/5/13/chartex" xmlns:cx8="http://schemas.microsoft.com/office/drawing/2016/5/14/chartex" xmlns:mc="http://schemas.openxmlformats.org/markup-compatibility/2006" xmlns:aink="http://schemas.microsoft.com/office/drawing/2016/ink" xmlns:am3d="http://schemas.microsoft.com/office/drawing/2017/model3d" xmlns:o="urn:schemas-microsoft-com:office:office" xmlns:oel="http://schemas.microsoft.com/office/2019/extlst" xmlns:r="http://schemas.openxmlformats.org/officeDocument/2006/relationships" xmlns:m="http://schemas.openxmlformats.org/officeDocument/2006/math" xmlns:v="urn:schemas-microsoft-com:vml" xmlns:wp14="http://schemas.microsoft.com/office/word/2010/wordprocessingDrawing" xmlns:wp="http://schemas.openxmlformats.org/drawingml/2006/wordprocessingDrawing" xmlns:w10="urn:schemas-microsoft-com:office:word" xmlns:w="http://schemas.openxmlformats.org/wordprocessingml/2006/main" xmlns:w14="http://schemas.microsoft.com/office/word/2010/wordml" xmlns:w15="http://schemas.microsoft.com/office/word/2012/wordml" xmlns:w16cex="http://schemas.microsoft.com/office/word/2018/wordml/cex" xmlns:w16cid="http://schemas.microsoft.com/office/word/2016/wordml/cid" xmlns:w16="http://schemas.microsoft.com/office/word/2018/wordml" xmlns:w16sdtdh="http://schemas.microsoft.com/office/word/2020/wordml/sdtdatahash" xmlns:w16se="http://schemas.microsoft.com/office/word/2015/wordml/symex" xmlns:wpg="http://schemas.microsoft.com/office/word/2010/wordprocessingGroup" xmlns:wpi="http://schemas.microsoft.com/office/word/2010/wordprocessingInk" xmlns:wne="http://schemas.microsoft.com/office/word/2006/wordml" xmlns:wps="http://schemas.microsoft.com/office/word/2010/wordprocessingShape" mc:Ignorable="w14 w15 w16se w16cid w16 w16cex w16sdtdh wp14"/>
 </file>
 
 <file path=word/header3.xml><?xml version="1.0" encoding="utf-8"?>
@@ -150,15 +1091,452 @@
 </w:hdr>
 </file>
 
+<file path=word/numbering.xml><?xml version="1.0" encoding="utf-8"?>
+<w:numbering xmlns:wpc="http://schemas.microsoft.com/office/word/2010/wordprocessingCanvas" xmlns:cx="http://schemas.microsoft.com/office/drawing/2014/chartex" xmlns:cx1="http://schemas.microsoft.com/office/drawing/2015/9/8/chartex" xmlns:cx2="http://schemas.microsoft.com/office/drawing/2015/10/21/chartex" xmlns:cx3="http://schemas.microsoft.com/office/drawing/2016/5/9/chartex" xmlns:cx4="http://schemas.microsoft.com/office/drawing/2016/5/10/chartex" xmlns:cx5="http://schemas.microsoft.com/office/drawing/2016/5/11/chartex" xmlns:cx6="http://schemas.microsoft.com/office/drawing/2016/5/12/chartex" xmlns:cx7="http://schemas.microsoft.com/office/drawing/2016/5/13/chartex" xmlns:cx8="http://schemas.microsoft.com/office/drawing/2016/5/14/chartex" xmlns:mc="http://schemas.openxmlformats.org/markup-compatibility/2006" xmlns:aink="http://schemas.microsoft.com/office/drawing/2016/ink" xmlns:am3d="http://schemas.microsoft.com/office/drawing/2017/model3d" xmlns:o="urn:schemas-microsoft-com:office:office" xmlns:oel="http://schemas.microsoft.com/office/2019/extlst" xmlns:r="http://schemas.openxmlformats.org/officeDocument/2006/relationships" xmlns:m="http://schemas.openxmlformats.org/officeDocument/2006/math" xmlns:v="urn:schemas-microsoft-com:vml" xmlns:wp14="http://schemas.microsoft.com/office/word/2010/wordprocessingDrawing" xmlns:wp="http://schemas.openxmlformats.org/drawingml/2006/wordprocessingDrawing" xmlns:w10="urn:schemas-microsoft-com:office:word" xmlns:w="http://schemas.openxmlformats.org/wordprocessingml/2006/main" xmlns:w14="http://schemas.microsoft.com/office/word/2010/wordml" xmlns:w15="http://schemas.microsoft.com/office/word/2012/wordml" xmlns:w16cex="http://schemas.microsoft.com/office/word/2018/wordml/cex" xmlns:w16cid="http://schemas.microsoft.com/office/word/2016/wordml/cid" xmlns:w16="http://schemas.microsoft.com/office/word/2018/wordml" xmlns:w16sdtdh="http://schemas.microsoft.com/office/word/2020/wordml/sdtdatahash" xmlns:w16se="http://schemas.microsoft.com/office/word/2015/wordml/symex" xmlns:wpg="http://schemas.microsoft.com/office/word/2010/wordprocessingGroup" xmlns:wpi="http://schemas.microsoft.com/office/word/2010/wordprocessingInk" xmlns:wne="http://schemas.microsoft.com/office/word/2006/wordml" xmlns:wps="http://schemas.microsoft.com/office/word/2010/wordprocessingShape" mc:Ignorable="w14 w15 w16se w16cid w16 w16cex w16sdtdh wp14">
+  <w:abstractNum w:abstractNumId="0" w15:restartNumberingAfterBreak="0">
+    <w:nsid w:val="0683778C"/>
+    <w:multiLevelType w:val="hybridMultilevel"/>
+    <w:tmpl w:val="30DE2A88"/>
+    <w:lvl w:ilvl="0" w:tplc="FC561C86">
+      <w:start w:val="1"/>
+      <w:numFmt w:val="bullet"/>
+      <w:lvlText w:val="•"/>
+      <w:lvlJc w:val="left"/>
+      <w:pPr>
+        <w:ind w:left="465"/>
+      </w:pPr>
+      <w:rPr>
+        <w:rFonts w:ascii="Calibri" w:eastAsia="Calibri" w:hAnsi="Calibri" w:cs="Calibri"/>
+        <w:b w:val="0"/>
+        <w:i w:val="0"/>
+        <w:strike w:val="0"/>
+        <w:dstrike w:val="0"/>
+        <w:color w:val="000000"/>
+        <w:sz w:val="22"/>
+        <w:szCs w:val="22"/>
+        <w:u w:val="none" w:color="000000"/>
+        <w:bdr w:val="none" w:sz="0" w:space="0" w:color="auto"/>
+        <w:shd w:val="clear" w:color="auto" w:fill="auto"/>
+        <w:vertAlign w:val="baseline"/>
+      </w:rPr>
+    </w:lvl>
+    <w:lvl w:ilvl="1" w:tplc="B5A8A1F4">
+      <w:start w:val="1"/>
+      <w:numFmt w:val="bullet"/>
+      <w:lvlText w:val="o"/>
+      <w:lvlJc w:val="left"/>
+      <w:pPr>
+        <w:ind w:left="1342"/>
+      </w:pPr>
+      <w:rPr>
+        <w:rFonts w:ascii="Calibri" w:eastAsia="Calibri" w:hAnsi="Calibri" w:cs="Calibri"/>
+        <w:b w:val="0"/>
+        <w:i w:val="0"/>
+        <w:strike w:val="0"/>
+        <w:dstrike w:val="0"/>
+        <w:color w:val="000000"/>
+        <w:sz w:val="22"/>
+        <w:szCs w:val="22"/>
+        <w:u w:val="none" w:color="000000"/>
+        <w:bdr w:val="none" w:sz="0" w:space="0" w:color="auto"/>
+        <w:shd w:val="clear" w:color="auto" w:fill="auto"/>
+        <w:vertAlign w:val="baseline"/>
+      </w:rPr>
+    </w:lvl>
+    <w:lvl w:ilvl="2" w:tplc="8E503502">
+      <w:start w:val="1"/>
+      <w:numFmt w:val="bullet"/>
+      <w:lvlText w:val="▪"/>
+      <w:lvlJc w:val="left"/>
+      <w:pPr>
+        <w:ind w:left="2062"/>
+      </w:pPr>
+      <w:rPr>
+        <w:rFonts w:ascii="Calibri" w:eastAsia="Calibri" w:hAnsi="Calibri" w:cs="Calibri"/>
+        <w:b w:val="0"/>
+        <w:i w:val="0"/>
+        <w:strike w:val="0"/>
+        <w:dstrike w:val="0"/>
+        <w:color w:val="000000"/>
+        <w:sz w:val="22"/>
+        <w:szCs w:val="22"/>
+        <w:u w:val="none" w:color="000000"/>
+        <w:bdr w:val="none" w:sz="0" w:space="0" w:color="auto"/>
+        <w:shd w:val="clear" w:color="auto" w:fill="auto"/>
+        <w:vertAlign w:val="baseline"/>
+      </w:rPr>
+    </w:lvl>
+    <w:lvl w:ilvl="3" w:tplc="DBB8E2E0">
+      <w:start w:val="1"/>
+      <w:numFmt w:val="bullet"/>
+      <w:lvlText w:val="•"/>
+      <w:lvlJc w:val="left"/>
+      <w:pPr>
+        <w:ind w:left="2782"/>
+      </w:pPr>
+      <w:rPr>
+        <w:rFonts w:ascii="Calibri" w:eastAsia="Calibri" w:hAnsi="Calibri" w:cs="Calibri"/>
+        <w:b w:val="0"/>
+        <w:i w:val="0"/>
+        <w:strike w:val="0"/>
+        <w:dstrike w:val="0"/>
+        <w:color w:val="000000"/>
+        <w:sz w:val="22"/>
+        <w:szCs w:val="22"/>
+        <w:u w:val="none" w:color="000000"/>
+        <w:bdr w:val="none" w:sz="0" w:space="0" w:color="auto"/>
+        <w:shd w:val="clear" w:color="auto" w:fill="auto"/>
+        <w:vertAlign w:val="baseline"/>
+      </w:rPr>
+    </w:lvl>
+    <w:lvl w:ilvl="4" w:tplc="260C0F6A">
+      <w:start w:val="1"/>
+      <w:numFmt w:val="bullet"/>
+      <w:lvlText w:val="o"/>
+      <w:lvlJc w:val="left"/>
+      <w:pPr>
+        <w:ind w:left="3502"/>
+      </w:pPr>
+      <w:rPr>
+        <w:rFonts w:ascii="Calibri" w:eastAsia="Calibri" w:hAnsi="Calibri" w:cs="Calibri"/>
+        <w:b w:val="0"/>
+        <w:i w:val="0"/>
+        <w:strike w:val="0"/>
+        <w:dstrike w:val="0"/>
+        <w:color w:val="000000"/>
+        <w:sz w:val="22"/>
+        <w:szCs w:val="22"/>
+        <w:u w:val="none" w:color="000000"/>
+        <w:bdr w:val="none" w:sz="0" w:space="0" w:color="auto"/>
+        <w:shd w:val="clear" w:color="auto" w:fill="auto"/>
+        <w:vertAlign w:val="baseline"/>
+      </w:rPr>
+    </w:lvl>
+    <w:lvl w:ilvl="5" w:tplc="A9387C38">
+      <w:start w:val="1"/>
+      <w:numFmt w:val="bullet"/>
+      <w:lvlText w:val="▪"/>
+      <w:lvlJc w:val="left"/>
+      <w:pPr>
+        <w:ind w:left="4222"/>
+      </w:pPr>
+      <w:rPr>
+        <w:rFonts w:ascii="Calibri" w:eastAsia="Calibri" w:hAnsi="Calibri" w:cs="Calibri"/>
+        <w:b w:val="0"/>
+        <w:i w:val="0"/>
+        <w:strike w:val="0"/>
+        <w:dstrike w:val="0"/>
+        <w:color w:val="000000"/>
+        <w:sz w:val="22"/>
+        <w:szCs w:val="22"/>
+        <w:u w:val="none" w:color="000000"/>
+        <w:bdr w:val="none" w:sz="0" w:space="0" w:color="auto"/>
+        <w:shd w:val="clear" w:color="auto" w:fill="auto"/>
+        <w:vertAlign w:val="baseline"/>
+      </w:rPr>
+    </w:lvl>
+    <w:lvl w:ilvl="6" w:tplc="D8FA79AE">
+      <w:start w:val="1"/>
+      <w:numFmt w:val="bullet"/>
+      <w:lvlText w:val="•"/>
+      <w:lvlJc w:val="left"/>
+      <w:pPr>
+        <w:ind w:left="4942"/>
+      </w:pPr>
+      <w:rPr>
+        <w:rFonts w:ascii="Calibri" w:eastAsia="Calibri" w:hAnsi="Calibri" w:cs="Calibri"/>
+        <w:b w:val="0"/>
+        <w:i w:val="0"/>
+        <w:strike w:val="0"/>
+        <w:dstrike w:val="0"/>
+        <w:color w:val="000000"/>
+        <w:sz w:val="22"/>
+        <w:szCs w:val="22"/>
+        <w:u w:val="none" w:color="000000"/>
+        <w:bdr w:val="none" w:sz="0" w:space="0" w:color="auto"/>
+        <w:shd w:val="clear" w:color="auto" w:fill="auto"/>
+        <w:vertAlign w:val="baseline"/>
+      </w:rPr>
+    </w:lvl>
+    <w:lvl w:ilvl="7" w:tplc="9232F05A">
+      <w:start w:val="1"/>
+      <w:numFmt w:val="bullet"/>
+      <w:lvlText w:val="o"/>
+      <w:lvlJc w:val="left"/>
+      <w:pPr>
+        <w:ind w:left="5662"/>
+      </w:pPr>
+      <w:rPr>
+        <w:rFonts w:ascii="Calibri" w:eastAsia="Calibri" w:hAnsi="Calibri" w:cs="Calibri"/>
+        <w:b w:val="0"/>
+        <w:i w:val="0"/>
+        <w:strike w:val="0"/>
+        <w:dstrike w:val="0"/>
+        <w:color w:val="000000"/>
+        <w:sz w:val="22"/>
+        <w:szCs w:val="22"/>
+        <w:u w:val="none" w:color="000000"/>
+        <w:bdr w:val="none" w:sz="0" w:space="0" w:color="auto"/>
+        <w:shd w:val="clear" w:color="auto" w:fill="auto"/>
+        <w:vertAlign w:val="baseline"/>
+      </w:rPr>
+    </w:lvl>
+    <w:lvl w:ilvl="8" w:tplc="40BA7D7A">
+      <w:start w:val="1"/>
+      <w:numFmt w:val="bullet"/>
+      <w:lvlText w:val="▪"/>
+      <w:lvlJc w:val="left"/>
+      <w:pPr>
+        <w:ind w:left="6382"/>
+      </w:pPr>
+      <w:rPr>
+        <w:rFonts w:ascii="Calibri" w:eastAsia="Calibri" w:hAnsi="Calibri" w:cs="Calibri"/>
+        <w:b w:val="0"/>
+        <w:i w:val="0"/>
+        <w:strike w:val="0"/>
+        <w:dstrike w:val="0"/>
+        <w:color w:val="000000"/>
+        <w:sz w:val="22"/>
+        <w:szCs w:val="22"/>
+        <w:u w:val="none" w:color="000000"/>
+        <w:bdr w:val="none" w:sz="0" w:space="0" w:color="auto"/>
+        <w:shd w:val="clear" w:color="auto" w:fill="auto"/>
+        <w:vertAlign w:val="baseline"/>
+      </w:rPr>
+    </w:lvl>
+  </w:abstractNum>
+  <w:abstractNum w:abstractNumId="1" w15:restartNumberingAfterBreak="0">
+    <w:nsid w:val="49772BBA"/>
+    <w:multiLevelType w:val="hybridMultilevel"/>
+    <w:tmpl w:val="4E58E898"/>
+    <w:lvl w:ilvl="0" w:tplc="A5DC7E70">
+      <w:start w:val="1"/>
+      <w:numFmt w:val="bullet"/>
+      <w:lvlText w:val="•"/>
+      <w:lvlJc w:val="left"/>
+      <w:pPr>
+        <w:ind w:left="465"/>
+      </w:pPr>
+      <w:rPr>
+        <w:rFonts w:ascii="Calibri" w:eastAsia="Calibri" w:hAnsi="Calibri" w:cs="Calibri"/>
+        <w:b w:val="0"/>
+        <w:i w:val="0"/>
+        <w:strike w:val="0"/>
+        <w:dstrike w:val="0"/>
+        <w:color w:val="000000"/>
+        <w:sz w:val="22"/>
+        <w:szCs w:val="22"/>
+        <w:u w:val="none" w:color="000000"/>
+        <w:bdr w:val="none" w:sz="0" w:space="0" w:color="auto"/>
+        <w:shd w:val="clear" w:color="auto" w:fill="auto"/>
+        <w:vertAlign w:val="baseline"/>
+      </w:rPr>
+    </w:lvl>
+    <w:lvl w:ilvl="1" w:tplc="222C6F88">
+      <w:start w:val="1"/>
+      <w:numFmt w:val="bullet"/>
+      <w:lvlText w:val="o"/>
+      <w:lvlJc w:val="left"/>
+      <w:pPr>
+        <w:ind w:left="1342"/>
+      </w:pPr>
+      <w:rPr>
+        <w:rFonts w:ascii="Calibri" w:eastAsia="Calibri" w:hAnsi="Calibri" w:cs="Calibri"/>
+        <w:b w:val="0"/>
+        <w:i w:val="0"/>
+        <w:strike w:val="0"/>
+        <w:dstrike w:val="0"/>
+        <w:color w:val="000000"/>
+        <w:sz w:val="22"/>
+        <w:szCs w:val="22"/>
+        <w:u w:val="none" w:color="000000"/>
+        <w:bdr w:val="none" w:sz="0" w:space="0" w:color="auto"/>
+        <w:shd w:val="clear" w:color="auto" w:fill="auto"/>
+        <w:vertAlign w:val="baseline"/>
+      </w:rPr>
+    </w:lvl>
+    <w:lvl w:ilvl="2" w:tplc="288AA504">
+      <w:start w:val="1"/>
+      <w:numFmt w:val="bullet"/>
+      <w:lvlText w:val="▪"/>
+      <w:lvlJc w:val="left"/>
+      <w:pPr>
+        <w:ind w:left="2062"/>
+      </w:pPr>
+      <w:rPr>
+        <w:rFonts w:ascii="Calibri" w:eastAsia="Calibri" w:hAnsi="Calibri" w:cs="Calibri"/>
+        <w:b w:val="0"/>
+        <w:i w:val="0"/>
+        <w:strike w:val="0"/>
+        <w:dstrike w:val="0"/>
+        <w:color w:val="000000"/>
+        <w:sz w:val="22"/>
+        <w:szCs w:val="22"/>
+        <w:u w:val="none" w:color="000000"/>
+        <w:bdr w:val="none" w:sz="0" w:space="0" w:color="auto"/>
+        <w:shd w:val="clear" w:color="auto" w:fill="auto"/>
+        <w:vertAlign w:val="baseline"/>
+      </w:rPr>
+    </w:lvl>
+    <w:lvl w:ilvl="3" w:tplc="24E0F42E">
+      <w:start w:val="1"/>
+      <w:numFmt w:val="bullet"/>
+      <w:lvlText w:val="•"/>
+      <w:lvlJc w:val="left"/>
+      <w:pPr>
+        <w:ind w:left="2782"/>
+      </w:pPr>
+      <w:rPr>
+        <w:rFonts w:ascii="Calibri" w:eastAsia="Calibri" w:hAnsi="Calibri" w:cs="Calibri"/>
+        <w:b w:val="0"/>
+        <w:i w:val="0"/>
+        <w:strike w:val="0"/>
+        <w:dstrike w:val="0"/>
+        <w:color w:val="000000"/>
+        <w:sz w:val="22"/>
+        <w:szCs w:val="22"/>
+        <w:u w:val="none" w:color="000000"/>
+        <w:bdr w:val="none" w:sz="0" w:space="0" w:color="auto"/>
+        <w:shd w:val="clear" w:color="auto" w:fill="auto"/>
+        <w:vertAlign w:val="baseline"/>
+      </w:rPr>
+    </w:lvl>
+    <w:lvl w:ilvl="4" w:tplc="3F68CB7C">
+      <w:start w:val="1"/>
+      <w:numFmt w:val="bullet"/>
+      <w:lvlText w:val="o"/>
+      <w:lvlJc w:val="left"/>
+      <w:pPr>
+        <w:ind w:left="3502"/>
+      </w:pPr>
+      <w:rPr>
+        <w:rFonts w:ascii="Calibri" w:eastAsia="Calibri" w:hAnsi="Calibri" w:cs="Calibri"/>
+        <w:b w:val="0"/>
+        <w:i w:val="0"/>
+        <w:strike w:val="0"/>
+        <w:dstrike w:val="0"/>
+        <w:color w:val="000000"/>
+        <w:sz w:val="22"/>
+        <w:szCs w:val="22"/>
+        <w:u w:val="none" w:color="000000"/>
+        <w:bdr w:val="none" w:sz="0" w:space="0" w:color="auto"/>
+        <w:shd w:val="clear" w:color="auto" w:fill="auto"/>
+        <w:vertAlign w:val="baseline"/>
+      </w:rPr>
+    </w:lvl>
+    <w:lvl w:ilvl="5" w:tplc="D3E8F498">
+      <w:start w:val="1"/>
+      <w:numFmt w:val="bullet"/>
+      <w:lvlText w:val="▪"/>
+      <w:lvlJc w:val="left"/>
+      <w:pPr>
+        <w:ind w:left="4222"/>
+      </w:pPr>
+      <w:rPr>
+        <w:rFonts w:ascii="Calibri" w:eastAsia="Calibri" w:hAnsi="Calibri" w:cs="Calibri"/>
+        <w:b w:val="0"/>
+        <w:i w:val="0"/>
+        <w:strike w:val="0"/>
+        <w:dstrike w:val="0"/>
+        <w:color w:val="000000"/>
+        <w:sz w:val="22"/>
+        <w:szCs w:val="22"/>
+        <w:u w:val="none" w:color="000000"/>
+        <w:bdr w:val="none" w:sz="0" w:space="0" w:color="auto"/>
+        <w:shd w:val="clear" w:color="auto" w:fill="auto"/>
+        <w:vertAlign w:val="baseline"/>
+      </w:rPr>
+    </w:lvl>
+    <w:lvl w:ilvl="6" w:tplc="00C4C65E">
+      <w:start w:val="1"/>
+      <w:numFmt w:val="bullet"/>
+      <w:lvlText w:val="•"/>
+      <w:lvlJc w:val="left"/>
+      <w:pPr>
+        <w:ind w:left="4942"/>
+      </w:pPr>
+      <w:rPr>
+        <w:rFonts w:ascii="Calibri" w:eastAsia="Calibri" w:hAnsi="Calibri" w:cs="Calibri"/>
+        <w:b w:val="0"/>
+        <w:i w:val="0"/>
+        <w:strike w:val="0"/>
+        <w:dstrike w:val="0"/>
+        <w:color w:val="000000"/>
+        <w:sz w:val="22"/>
+        <w:szCs w:val="22"/>
+        <w:u w:val="none" w:color="000000"/>
+        <w:bdr w:val="none" w:sz="0" w:space="0" w:color="auto"/>
+        <w:shd w:val="clear" w:color="auto" w:fill="auto"/>
+        <w:vertAlign w:val="baseline"/>
+      </w:rPr>
+    </w:lvl>
+    <w:lvl w:ilvl="7" w:tplc="A5985D5C">
+      <w:start w:val="1"/>
+      <w:numFmt w:val="bullet"/>
+      <w:lvlText w:val="o"/>
+      <w:lvlJc w:val="left"/>
+      <w:pPr>
+        <w:ind w:left="5662"/>
+      </w:pPr>
+      <w:rPr>
+        <w:rFonts w:ascii="Calibri" w:eastAsia="Calibri" w:hAnsi="Calibri" w:cs="Calibri"/>
+        <w:b w:val="0"/>
+        <w:i w:val="0"/>
+        <w:strike w:val="0"/>
+        <w:dstrike w:val="0"/>
+        <w:color w:val="000000"/>
+        <w:sz w:val="22"/>
+        <w:szCs w:val="22"/>
+        <w:u w:val="none" w:color="000000"/>
+        <w:bdr w:val="none" w:sz="0" w:space="0" w:color="auto"/>
+        <w:shd w:val="clear" w:color="auto" w:fill="auto"/>
+        <w:vertAlign w:val="baseline"/>
+      </w:rPr>
+    </w:lvl>
+    <w:lvl w:ilvl="8" w:tplc="1E7CCC94">
+      <w:start w:val="1"/>
+      <w:numFmt w:val="bullet"/>
+      <w:lvlText w:val="▪"/>
+      <w:lvlJc w:val="left"/>
+      <w:pPr>
+        <w:ind w:left="6382"/>
+      </w:pPr>
+      <w:rPr>
+        <w:rFonts w:ascii="Calibri" w:eastAsia="Calibri" w:hAnsi="Calibri" w:cs="Calibri"/>
+        <w:b w:val="0"/>
+        <w:i w:val="0"/>
+        <w:strike w:val="0"/>
+        <w:dstrike w:val="0"/>
+        <w:color w:val="000000"/>
+        <w:sz w:val="22"/>
+        <w:szCs w:val="22"/>
+        <w:u w:val="none" w:color="000000"/>
+        <w:bdr w:val="none" w:sz="0" w:space="0" w:color="auto"/>
+        <w:shd w:val="clear" w:color="auto" w:fill="auto"/>
+        <w:vertAlign w:val="baseline"/>
+      </w:rPr>
+    </w:lvl>
+  </w:abstractNum>
+  <w:num w:numId="1" w16cid:durableId="327099669">
+    <w:abstractNumId w:val="1"/>
+  </w:num>
+  <w:num w:numId="2" w16cid:durableId="1489710390">
+    <w:abstractNumId w:val="0"/>
+  </w:num>
+</w:numbering>
+</file>
+
 <file path=word/styles.xml><?xml version="1.0" encoding="utf-8"?>
 <w:styles xmlns:mc="http://schemas.openxmlformats.org/markup-compatibility/2006" xmlns:r="http://schemas.openxmlformats.org/officeDocument/2006/relationships" xmlns:w="http://schemas.openxmlformats.org/wordprocessingml/2006/main" xmlns:w14="http://schemas.microsoft.com/office/word/2010/wordml" xmlns:w15="http://schemas.microsoft.com/office/word/2012/wordml" xmlns:w16cex="http://schemas.microsoft.com/office/word/2018/wordml/cex" xmlns:w16cid="http://schemas.microsoft.com/office/word/2016/wordml/cid" xmlns:w16="http://schemas.microsoft.com/office/word/2018/wordml" xmlns:w16sdtdh="http://schemas.microsoft.com/office/word/2020/wordml/sdtdatahash" xmlns:w16se="http://schemas.microsoft.com/office/word/2015/wordml/symex" mc:Ignorable="w14 w15 w16se w16cid w16 w16cex w16sdtdh">
   <w:docDefaults>
     <w:rPrDefault>
       <w:rPr>
-        <w:rFonts w:asciiTheme="minorHAnsi" w:eastAsiaTheme="minorHAnsi" w:hAnsiTheme="minorHAnsi" w:cstheme="minorBidi"/>
+        <w:rFonts w:asciiTheme="minorHAnsi" w:eastAsiaTheme="minorEastAsia" w:hAnsiTheme="minorHAnsi" w:cstheme="minorBidi"/>
+        <w:kern w:val="2"/>
         <w:sz w:val="24"/>
         <w:szCs w:val="24"/>
         <w:lang w:val="en-US" w:eastAsia="en-US" w:bidi="ar-SA"/>
+        <w14:ligatures w14:val="standardContextual"/>
       </w:rPr>
     </w:rPrDefault>
     <w:pPrDefault/>
@@ -544,6 +1922,57 @@
   <w:style w:type="paragraph" w:default="1" w:styleId="Normal">
     <w:name w:val="Normal"/>
     <w:qFormat/>
+    <w:pPr>
+      <w:spacing w:after="153" w:line="257" w:lineRule="auto"/>
+      <w:ind w:left="4103" w:hanging="10"/>
+      <w:jc w:val="both"/>
+    </w:pPr>
+    <w:rPr>
+      <w:rFonts w:ascii="Cambria" w:eastAsia="Cambria" w:hAnsi="Cambria" w:cs="Cambria"/>
+      <w:color w:val="000000"/>
+      <w:sz w:val="22"/>
+    </w:rPr>
+  </w:style>
+  <w:style w:type="paragraph" w:styleId="Heading1">
+    <w:name w:val="heading 1"/>
+    <w:next w:val="Normal"/>
+    <w:link w:val="Heading1Char"/>
+    <w:uiPriority w:val="9"/>
+    <w:qFormat/>
+    <w:pPr>
+      <w:keepNext/>
+      <w:keepLines/>
+      <w:spacing w:after="2" w:line="259" w:lineRule="auto"/>
+      <w:ind w:left="10" w:hanging="10"/>
+      <w:outlineLvl w:val="0"/>
+    </w:pPr>
+    <w:rPr>
+      <w:rFonts w:ascii="Cambria" w:eastAsia="Cambria" w:hAnsi="Cambria" w:cs="Cambria"/>
+      <w:b/>
+      <w:color w:val="000000"/>
+      <w:sz w:val="22"/>
+    </w:rPr>
+  </w:style>
+  <w:style w:type="paragraph" w:styleId="Heading2">
+    <w:name w:val="heading 2"/>
+    <w:next w:val="Normal"/>
+    <w:link w:val="Heading2Char"/>
+    <w:uiPriority w:val="9"/>
+    <w:unhideWhenUsed/>
+    <w:qFormat/>
+    <w:pPr>
+      <w:keepNext/>
+      <w:keepLines/>
+      <w:spacing w:after="83" w:line="259" w:lineRule="auto"/>
+      <w:ind w:left="10" w:hanging="10"/>
+      <w:outlineLvl w:val="1"/>
+    </w:pPr>
+    <w:rPr>
+      <w:rFonts w:ascii="Cambria" w:eastAsia="Cambria" w:hAnsi="Cambria" w:cs="Cambria"/>
+      <w:i/>
+      <w:color w:val="000000"/>
+      <w:sz w:val="22"/>
+    </w:rPr>
   </w:style>
   <w:style w:type="character" w:default="1" w:styleId="DefaultParagraphFont">
     <w:name w:val="Default Paragraph Font"/>
@@ -572,18 +2001,39 @@
     <w:semiHidden/>
     <w:unhideWhenUsed/>
   </w:style>
+  <w:style w:type="character" w:customStyle="1" w:styleId="Heading1Char">
+    <w:name w:val="Heading 1 Char"/>
+    <w:link w:val="Heading1"/>
+    <w:rPr>
+      <w:rFonts w:ascii="Cambria" w:eastAsia="Cambria" w:hAnsi="Cambria" w:cs="Cambria"/>
+      <w:b/>
+      <w:color w:val="000000"/>
+      <w:sz w:val="22"/>
+    </w:rPr>
+  </w:style>
+  <w:style w:type="character" w:customStyle="1" w:styleId="Heading2Char">
+    <w:name w:val="Heading 2 Char"/>
+    <w:link w:val="Heading2"/>
+    <w:rPr>
+      <w:rFonts w:ascii="Cambria" w:eastAsia="Cambria" w:hAnsi="Cambria" w:cs="Cambria"/>
+      <w:i/>
+      <w:color w:val="000000"/>
+      <w:sz w:val="22"/>
+    </w:rPr>
+  </w:style>
   <w:style w:type="paragraph" w:styleId="Header">
     <w:name w:val="header"/>
     <w:basedOn w:val="Normal"/>
     <w:link w:val="HeaderChar"/>
     <w:uiPriority w:val="99"/>
     <w:unhideWhenUsed/>
-    <w:rsid w:val="005503A8"/>
+    <w:rsid w:val="00B57065"/>
     <w:pPr>
       <w:tabs>
         <w:tab w:val="center" w:pos="4680"/>
         <w:tab w:val="right" w:pos="9360"/>
       </w:tabs>
+      <w:spacing w:after="0" w:line="240" w:lineRule="auto"/>
     </w:pPr>
   </w:style>
   <w:style w:type="character" w:customStyle="1" w:styleId="HeaderChar">
@@ -591,7 +2041,12 @@
     <w:basedOn w:val="DefaultParagraphFont"/>
     <w:link w:val="Header"/>
     <w:uiPriority w:val="99"/>
-    <w:rsid w:val="005503A8"/>
+    <w:rsid w:val="00B57065"/>
+    <w:rPr>
+      <w:rFonts w:ascii="Cambria" w:eastAsia="Cambria" w:hAnsi="Cambria" w:cs="Cambria"/>
+      <w:color w:val="000000"/>
+      <w:sz w:val="22"/>
+    </w:rPr>
   </w:style>
   <w:style w:type="paragraph" w:styleId="Footer">
     <w:name w:val="footer"/>
@@ -599,12 +2054,13 @@
     <w:link w:val="FooterChar"/>
     <w:uiPriority w:val="99"/>
     <w:unhideWhenUsed/>
-    <w:rsid w:val="005503A8"/>
+    <w:rsid w:val="00B57065"/>
     <w:pPr>
       <w:tabs>
         <w:tab w:val="center" w:pos="4680"/>
         <w:tab w:val="right" w:pos="9360"/>
       </w:tabs>
+      <w:spacing w:after="0" w:line="240" w:lineRule="auto"/>
     </w:pPr>
   </w:style>
   <w:style w:type="character" w:customStyle="1" w:styleId="FooterChar">
@@ -612,7 +2068,12 @@
     <w:basedOn w:val="DefaultParagraphFont"/>
     <w:link w:val="Footer"/>
     <w:uiPriority w:val="99"/>
-    <w:rsid w:val="005503A8"/>
+    <w:rsid w:val="00B57065"/>
+    <w:rPr>
+      <w:rFonts w:ascii="Cambria" w:eastAsia="Cambria" w:hAnsi="Cambria" w:cs="Cambria"/>
+      <w:color w:val="000000"/>
+      <w:sz w:val="22"/>
+    </w:rPr>
   </w:style>
 </w:styles>
 </file>

</xml_diff>